<commit_message>
updated background and aims. Still working on GDF15, digestive physio, and describing HEC and metabolic phenotyping. Will be updated on Monday
</commit_message>
<xml_diff>
--- a/Molly Preliminary Exam/Aim 3.docx
+++ b/Molly Preliminary Exam/Aim 3.docx
@@ -84,6 +84,62 @@
           <w:rFonts w:ascii="Times New Roman" w:hAnsi="Times New Roman" w:cs="Times New Roman"/>
         </w:rPr>
       </w:pPr>
+      <w:proofErr w:type="spellStart"/>
+      <w:r>
+        <w:rPr>
+          <w:rFonts w:ascii="Times New Roman" w:hAnsi="Times New Roman" w:cs="Times New Roman"/>
+        </w:rPr>
+        <w:t>UPdahay</w:t>
+      </w:r>
+      <w:proofErr w:type="spellEnd"/>
+      <w:r>
+        <w:rPr>
+          <w:rFonts w:ascii="Times New Roman" w:hAnsi="Times New Roman" w:cs="Times New Roman"/>
+        </w:rPr>
+        <w:t xml:space="preserve"> and colleagues demonstrated the TRF of HFD could be protective compared to AL HFD feeding on fetal development, with a normalization of </w:t>
+      </w:r>
+      <w:proofErr w:type="spellStart"/>
+      <w:r>
+        <w:rPr>
+          <w:rFonts w:ascii="Times New Roman" w:hAnsi="Times New Roman" w:cs="Times New Roman"/>
+        </w:rPr>
+        <w:t>placetal:fetal</w:t>
+      </w:r>
+      <w:proofErr w:type="spellEnd"/>
+      <w:r>
+        <w:rPr>
+          <w:rFonts w:ascii="Times New Roman" w:hAnsi="Times New Roman" w:cs="Times New Roman"/>
+        </w:rPr>
+        <w:t xml:space="preserve"> ratio, lower liver TG, and improved lung maturity in TRF fed fetuses at E18.5. </w:t>
+      </w:r>
+      <w:r>
+        <w:rPr>
+          <w:rFonts w:ascii="Times New Roman" w:hAnsi="Times New Roman" w:cs="Times New Roman"/>
+        </w:rPr>
+        <w:t xml:space="preserve">This suggests that TRF is able to abrogate the effects of high fat diet feeding in utero. It would be worthwhile to see the effects of </w:t>
+      </w:r>
+      <w:bookmarkStart w:id="0" w:name="_GoBack"/>
+      <w:bookmarkEnd w:id="0"/>
+      <w:r>
+        <w:rPr>
+          <w:rFonts w:ascii="Times New Roman" w:hAnsi="Times New Roman" w:cs="Times New Roman"/>
+        </w:rPr>
+        <w:t>TRF-NCD.</w:t>
+      </w:r>
+    </w:p>
+    <w:p>
+      <w:pPr>
+        <w:rPr>
+          <w:rFonts w:ascii="Times New Roman" w:hAnsi="Times New Roman" w:cs="Times New Roman"/>
+        </w:rPr>
+      </w:pPr>
+    </w:p>
+    <w:p>
+      <w:pPr>
+        <w:rPr>
+          <w:rFonts w:ascii="Times New Roman" w:hAnsi="Times New Roman" w:cs="Times New Roman"/>
+        </w:rPr>
+      </w:pPr>
       <w:r>
         <w:rPr>
           <w:rFonts w:ascii="Times New Roman" w:hAnsi="Times New Roman" w:cs="Times New Roman"/>
@@ -642,6 +698,7 @@
           <w:rFonts w:ascii="Times New Roman" w:eastAsia="Times New Roman" w:hAnsi="Times New Roman" w:cs="Times New Roman"/>
           <w:color w:val="000000"/>
         </w:rPr>
+        <w:lastRenderedPageBreak/>
         <w:t xml:space="preserve">All statistical analyses were completed in R (version _____). </w:t>
       </w:r>
       <w:r>
@@ -786,14 +843,7 @@
           <w:rFonts w:ascii="Times New Roman" w:eastAsia="Times New Roman" w:hAnsi="Times New Roman" w:cs="Times New Roman"/>
           <w:color w:val="000000"/>
         </w:rPr>
-        <w:t xml:space="preserve">3.1 </w:t>
-      </w:r>
-      <w:r>
-        <w:rPr>
-          <w:rFonts w:ascii="Times New Roman" w:eastAsia="Times New Roman" w:hAnsi="Times New Roman" w:cs="Times New Roman"/>
-          <w:color w:val="000000"/>
-        </w:rPr>
-        <w:t>Survival</w:t>
+        <w:t>3.1 Survival</w:t>
       </w:r>
     </w:p>
     <w:p>
@@ -868,14 +918,7 @@
           <w:rFonts w:ascii="Times New Roman" w:eastAsia="Times New Roman" w:hAnsi="Times New Roman" w:cs="Times New Roman"/>
           <w:color w:val="000000"/>
         </w:rPr>
-        <w:t xml:space="preserve">3.2 </w:t>
-      </w:r>
-      <w:r>
-        <w:rPr>
-          <w:rFonts w:ascii="Times New Roman" w:eastAsia="Times New Roman" w:hAnsi="Times New Roman" w:cs="Times New Roman"/>
-          <w:color w:val="000000"/>
-        </w:rPr>
-        <w:t>Birthweight</w:t>
+        <w:t>3.2 Birthweight</w:t>
       </w:r>
     </w:p>
     <w:p>
@@ -1096,16 +1139,7 @@
           <w:rFonts w:ascii="Times New Roman" w:eastAsia="Times New Roman" w:hAnsi="Times New Roman" w:cs="Times New Roman"/>
           <w:color w:val="000000"/>
         </w:rPr>
-        <w:t xml:space="preserve">Taking blood and </w:t>
-      </w:r>
-      <w:bookmarkStart w:id="0" w:name="_GoBack"/>
-      <w:bookmarkEnd w:id="0"/>
-      <w:r>
-        <w:rPr>
-          <w:rFonts w:ascii="Times New Roman" w:eastAsia="Times New Roman" w:hAnsi="Times New Roman" w:cs="Times New Roman"/>
-          <w:color w:val="000000"/>
-        </w:rPr>
-        <w:t xml:space="preserve">tissues </w:t>
+        <w:t xml:space="preserve">Taking blood and tissues </w:t>
       </w:r>
     </w:p>
     <w:p>

</xml_diff>